<commit_message>
modify word template to not use keep as next for paragraph #47
</commit_message>
<xml_diff>
--- a/inst/rmd/qctemplate.docx
+++ b/inst/rmd/qctemplate.docx
@@ -8,7 +8,10 @@
       </w:pPr>
       <w:bookmarkStart w:id="0" w:name="test"/>
       <w:r>
-        <w:t>Header 1</w:t>
+        <w:t>Header</w:t>
+      </w:r>
+      <w:r>
+        <w:t xml:space="preserve"> 1</w:t>
       </w:r>
     </w:p>
     <w:p>
@@ -84,6 +87,7 @@
                 <w:sz w:val="22"/>
                 <w:szCs w:val="22"/>
               </w:rPr>
+              <w:lastRenderedPageBreak/>
               <w:t>speed</w:t>
             </w:r>
           </w:p>
@@ -119,7 +123,6 @@
               <w:ind w:left="100" w:right="100"/>
               <w:jc w:val="right"/>
             </w:pPr>
-            <w:proofErr w:type="spellStart"/>
             <w:r>
               <w:rPr>
                 <w:rFonts w:ascii="Arial" w:eastAsia="Arial" w:hAnsi="Arial" w:cs="Arial"/>
@@ -129,7 +132,6 @@
               </w:rPr>
               <w:t>dist</w:t>
             </w:r>
-            <w:proofErr w:type="spellEnd"/>
           </w:p>
         </w:tc>
       </w:tr>
@@ -2246,7 +2248,6 @@
                 <w:sz w:val="22"/>
                 <w:szCs w:val="22"/>
               </w:rPr>
-              <w:lastRenderedPageBreak/>
               <w:t>15</w:t>
             </w:r>
           </w:p>
@@ -2607,6 +2608,7 @@
                 <w:sz w:val="22"/>
                 <w:szCs w:val="22"/>
               </w:rPr>
+              <w:lastRenderedPageBreak/>
               <w:t>16</w:t>
             </w:r>
           </w:p>
@@ -4891,7 +4893,7 @@
             <w:sz w:val="22"/>
             <w:szCs w:val="22"/>
           </w:rPr>
-          <w:t>9/30/2022</w:t>
+          <w:t>12/23/2022</w:t>
         </w:r>
         <w:r>
           <w:rPr>
@@ -4940,6 +4942,191 @@
 <file path=word/numbering.xml><?xml version="1.0" encoding="utf-8"?>
 <w:numbering xmlns:wpc="http://schemas.microsoft.com/office/word/2010/wordprocessingCanvas" xmlns:cx="http://schemas.microsoft.com/office/drawing/2014/chartex" xmlns:cx1="http://schemas.microsoft.com/office/drawing/2015/9/8/chartex" xmlns:cx2="http://schemas.microsoft.com/office/drawing/2015/10/21/chartex" xmlns:cx3="http://schemas.microsoft.com/office/drawing/2016/5/9/chartex" xmlns:cx4="http://schemas.microsoft.com/office/drawing/2016/5/10/chartex" xmlns:cx5="http://schemas.microsoft.com/office/drawing/2016/5/11/chartex" xmlns:cx6="http://schemas.microsoft.com/office/drawing/2016/5/12/chartex" xmlns:cx7="http://schemas.microsoft.com/office/drawing/2016/5/13/chartex" xmlns:cx8="http://schemas.microsoft.com/office/drawing/2016/5/14/chartex" xmlns:mc="http://schemas.openxmlformats.org/markup-compatibility/2006" xmlns:aink="http://schemas.microsoft.com/office/drawing/2016/ink" xmlns:am3d="http://schemas.microsoft.com/office/drawing/2017/model3d" xmlns:o="urn:schemas-microsoft-com:office:office" xmlns:oel="http://schemas.microsoft.com/office/2019/extlst" xmlns:r="http://schemas.openxmlformats.org/officeDocument/2006/relationships" xmlns:m="http://schemas.openxmlformats.org/officeDocument/2006/math" xmlns:v="urn:schemas-microsoft-com:vml" xmlns:wp14="http://schemas.microsoft.com/office/word/2010/wordprocessingDrawing" xmlns:wp="http://schemas.openxmlformats.org/drawingml/2006/wordprocessingDrawing" xmlns:w10="urn:schemas-microsoft-com:office:word" xmlns:w="http://schemas.openxmlformats.org/wordprocessingml/2006/main" xmlns:w14="http://schemas.microsoft.com/office/word/2010/wordml" xmlns:w15="http://schemas.microsoft.com/office/word/2012/wordml" xmlns:w16cex="http://schemas.microsoft.com/office/word/2018/wordml/cex" xmlns:w16cid="http://schemas.microsoft.com/office/word/2016/wordml/cid" xmlns:w16="http://schemas.microsoft.com/office/word/2018/wordml" xmlns:w16sdtdh="http://schemas.microsoft.com/office/word/2020/wordml/sdtdatahash" xmlns:w16se="http://schemas.microsoft.com/office/word/2015/wordml/symex" xmlns:wpg="http://schemas.microsoft.com/office/word/2010/wordprocessingGroup" xmlns:wpi="http://schemas.microsoft.com/office/word/2010/wordprocessingInk" xmlns:wne="http://schemas.microsoft.com/office/word/2006/wordml" xmlns:wps="http://schemas.microsoft.com/office/word/2010/wordprocessingShape" mc:Ignorable="w14 w15 w16se w16cid w16 w16cex w16sdtdh wp14">
   <w:abstractNum w:abstractNumId="0" w15:restartNumberingAfterBreak="0">
+    <w:nsid w:val="FFFFFF7C"/>
+    <w:multiLevelType w:val="singleLevel"/>
+    <w:tmpl w:val="769EFA7C"/>
+    <w:lvl w:ilvl="0">
+      <w:start w:val="1"/>
+      <w:numFmt w:val="decimal"/>
+      <w:lvlText w:val="%1."/>
+      <w:lvlJc w:val="left"/>
+      <w:pPr>
+        <w:tabs>
+          <w:tab w:val="num" w:pos="1800"/>
+        </w:tabs>
+        <w:ind w:left="1800" w:hanging="360"/>
+      </w:pPr>
+    </w:lvl>
+  </w:abstractNum>
+  <w:abstractNum w:abstractNumId="1" w15:restartNumberingAfterBreak="0">
+    <w:nsid w:val="FFFFFF7D"/>
+    <w:multiLevelType w:val="singleLevel"/>
+    <w:tmpl w:val="632E788E"/>
+    <w:lvl w:ilvl="0">
+      <w:start w:val="1"/>
+      <w:numFmt w:val="decimal"/>
+      <w:lvlText w:val="%1."/>
+      <w:lvlJc w:val="left"/>
+      <w:pPr>
+        <w:tabs>
+          <w:tab w:val="num" w:pos="1440"/>
+        </w:tabs>
+        <w:ind w:left="1440" w:hanging="360"/>
+      </w:pPr>
+    </w:lvl>
+  </w:abstractNum>
+  <w:abstractNum w:abstractNumId="2" w15:restartNumberingAfterBreak="0">
+    <w:nsid w:val="FFFFFF7E"/>
+    <w:multiLevelType w:val="singleLevel"/>
+    <w:tmpl w:val="7A4AC7CC"/>
+    <w:lvl w:ilvl="0">
+      <w:start w:val="1"/>
+      <w:numFmt w:val="decimal"/>
+      <w:lvlText w:val="%1."/>
+      <w:lvlJc w:val="left"/>
+      <w:pPr>
+        <w:tabs>
+          <w:tab w:val="num" w:pos="1080"/>
+        </w:tabs>
+        <w:ind w:left="1080" w:hanging="360"/>
+      </w:pPr>
+    </w:lvl>
+  </w:abstractNum>
+  <w:abstractNum w:abstractNumId="3" w15:restartNumberingAfterBreak="0">
+    <w:nsid w:val="FFFFFF7F"/>
+    <w:multiLevelType w:val="singleLevel"/>
+    <w:tmpl w:val="E29C127C"/>
+    <w:lvl w:ilvl="0">
+      <w:start w:val="1"/>
+      <w:numFmt w:val="decimal"/>
+      <w:lvlText w:val="%1."/>
+      <w:lvlJc w:val="left"/>
+      <w:pPr>
+        <w:tabs>
+          <w:tab w:val="num" w:pos="720"/>
+        </w:tabs>
+        <w:ind w:left="720" w:hanging="360"/>
+      </w:pPr>
+    </w:lvl>
+  </w:abstractNum>
+  <w:abstractNum w:abstractNumId="4" w15:restartNumberingAfterBreak="0">
+    <w:nsid w:val="FFFFFF80"/>
+    <w:multiLevelType w:val="singleLevel"/>
+    <w:tmpl w:val="25F6D868"/>
+    <w:lvl w:ilvl="0">
+      <w:start w:val="1"/>
+      <w:numFmt w:val="bullet"/>
+      <w:lvlText w:val=""/>
+      <w:lvlJc w:val="left"/>
+      <w:pPr>
+        <w:tabs>
+          <w:tab w:val="num" w:pos="1800"/>
+        </w:tabs>
+        <w:ind w:left="1800" w:hanging="360"/>
+      </w:pPr>
+      <w:rPr>
+        <w:rFonts w:ascii="Symbol" w:hAnsi="Symbol" w:hint="default"/>
+      </w:rPr>
+    </w:lvl>
+  </w:abstractNum>
+  <w:abstractNum w:abstractNumId="5" w15:restartNumberingAfterBreak="0">
+    <w:nsid w:val="FFFFFF81"/>
+    <w:multiLevelType w:val="singleLevel"/>
+    <w:tmpl w:val="D602AD5C"/>
+    <w:lvl w:ilvl="0">
+      <w:start w:val="1"/>
+      <w:numFmt w:val="bullet"/>
+      <w:lvlText w:val=""/>
+      <w:lvlJc w:val="left"/>
+      <w:pPr>
+        <w:tabs>
+          <w:tab w:val="num" w:pos="1440"/>
+        </w:tabs>
+        <w:ind w:left="1440" w:hanging="360"/>
+      </w:pPr>
+      <w:rPr>
+        <w:rFonts w:ascii="Symbol" w:hAnsi="Symbol" w:hint="default"/>
+      </w:rPr>
+    </w:lvl>
+  </w:abstractNum>
+  <w:abstractNum w:abstractNumId="6" w15:restartNumberingAfterBreak="0">
+    <w:nsid w:val="FFFFFF82"/>
+    <w:multiLevelType w:val="singleLevel"/>
+    <w:tmpl w:val="4F6EA89C"/>
+    <w:lvl w:ilvl="0">
+      <w:start w:val="1"/>
+      <w:numFmt w:val="bullet"/>
+      <w:lvlText w:val=""/>
+      <w:lvlJc w:val="left"/>
+      <w:pPr>
+        <w:tabs>
+          <w:tab w:val="num" w:pos="1080"/>
+        </w:tabs>
+        <w:ind w:left="1080" w:hanging="360"/>
+      </w:pPr>
+      <w:rPr>
+        <w:rFonts w:ascii="Symbol" w:hAnsi="Symbol" w:hint="default"/>
+      </w:rPr>
+    </w:lvl>
+  </w:abstractNum>
+  <w:abstractNum w:abstractNumId="7" w15:restartNumberingAfterBreak="0">
+    <w:nsid w:val="FFFFFF83"/>
+    <w:multiLevelType w:val="singleLevel"/>
+    <w:tmpl w:val="984AE5D2"/>
+    <w:lvl w:ilvl="0">
+      <w:start w:val="1"/>
+      <w:numFmt w:val="bullet"/>
+      <w:lvlText w:val=""/>
+      <w:lvlJc w:val="left"/>
+      <w:pPr>
+        <w:tabs>
+          <w:tab w:val="num" w:pos="720"/>
+        </w:tabs>
+        <w:ind w:left="720" w:hanging="360"/>
+      </w:pPr>
+      <w:rPr>
+        <w:rFonts w:ascii="Symbol" w:hAnsi="Symbol" w:hint="default"/>
+      </w:rPr>
+    </w:lvl>
+  </w:abstractNum>
+  <w:abstractNum w:abstractNumId="8" w15:restartNumberingAfterBreak="0">
+    <w:nsid w:val="FFFFFF88"/>
+    <w:multiLevelType w:val="singleLevel"/>
+    <w:tmpl w:val="899EE7D2"/>
+    <w:lvl w:ilvl="0">
+      <w:start w:val="1"/>
+      <w:numFmt w:val="decimal"/>
+      <w:lvlText w:val="%1."/>
+      <w:lvlJc w:val="left"/>
+      <w:pPr>
+        <w:tabs>
+          <w:tab w:val="num" w:pos="360"/>
+        </w:tabs>
+        <w:ind w:left="360" w:hanging="360"/>
+      </w:pPr>
+    </w:lvl>
+  </w:abstractNum>
+  <w:abstractNum w:abstractNumId="9" w15:restartNumberingAfterBreak="0">
+    <w:nsid w:val="FFFFFF89"/>
+    <w:multiLevelType w:val="singleLevel"/>
+    <w:tmpl w:val="0A00F8F0"/>
+    <w:lvl w:ilvl="0">
+      <w:start w:val="1"/>
+      <w:numFmt w:val="bullet"/>
+      <w:lvlText w:val=""/>
+      <w:lvlJc w:val="left"/>
+      <w:pPr>
+        <w:tabs>
+          <w:tab w:val="num" w:pos="360"/>
+        </w:tabs>
+        <w:ind w:left="360" w:hanging="360"/>
+      </w:pPr>
+      <w:rPr>
+        <w:rFonts w:ascii="Symbol" w:hAnsi="Symbol" w:hint="default"/>
+      </w:rPr>
+    </w:lvl>
+  </w:abstractNum>
+  <w:abstractNum w:abstractNumId="10" w15:restartNumberingAfterBreak="0">
     <w:nsid w:val="0000A990"/>
     <w:multiLevelType w:val="multilevel"/>
     <w:tmpl w:val="14D8003A"/>
@@ -5017,6 +5204,36 @@
     </w:lvl>
   </w:abstractNum>
   <w:num w:numId="1" w16cid:durableId="1896698238">
+    <w:abstractNumId w:val="10"/>
+  </w:num>
+  <w:num w:numId="2" w16cid:durableId="823468175">
+    <w:abstractNumId w:val="9"/>
+  </w:num>
+  <w:num w:numId="3" w16cid:durableId="36584732">
+    <w:abstractNumId w:val="7"/>
+  </w:num>
+  <w:num w:numId="4" w16cid:durableId="1241133412">
+    <w:abstractNumId w:val="6"/>
+  </w:num>
+  <w:num w:numId="5" w16cid:durableId="1261136383">
+    <w:abstractNumId w:val="5"/>
+  </w:num>
+  <w:num w:numId="6" w16cid:durableId="175311284">
+    <w:abstractNumId w:val="4"/>
+  </w:num>
+  <w:num w:numId="7" w16cid:durableId="974260988">
+    <w:abstractNumId w:val="8"/>
+  </w:num>
+  <w:num w:numId="8" w16cid:durableId="160581208">
+    <w:abstractNumId w:val="3"/>
+  </w:num>
+  <w:num w:numId="9" w16cid:durableId="1193804184">
+    <w:abstractNumId w:val="2"/>
+  </w:num>
+  <w:num w:numId="10" w16cid:durableId="154346054">
+    <w:abstractNumId w:val="1"/>
+  </w:num>
+  <w:num w:numId="11" w16cid:durableId="211884952">
     <w:abstractNumId w:val="0"/>
   </w:num>
 </w:numbering>
@@ -5387,9 +5604,8 @@
     <w:next w:val="BodyText"/>
     <w:uiPriority w:val="9"/>
     <w:qFormat/>
-    <w:rsid w:val="00DE4B7D"/>
+    <w:rsid w:val="0056601B"/>
     <w:pPr>
-      <w:keepNext/>
       <w:keepLines/>
       <w:spacing w:after="0"/>
       <w:jc w:val="center"/>
@@ -5412,9 +5628,8 @@
     <w:uiPriority w:val="9"/>
     <w:unhideWhenUsed/>
     <w:qFormat/>
-    <w:rsid w:val="00BF6758"/>
+    <w:rsid w:val="0056601B"/>
     <w:pPr>
-      <w:keepNext/>
       <w:keepLines/>
       <w:spacing w:before="200" w:after="0"/>
       <w:jc w:val="center"/>
@@ -5437,9 +5652,8 @@
     <w:uiPriority w:val="9"/>
     <w:unhideWhenUsed/>
     <w:qFormat/>
-    <w:rsid w:val="0008568E"/>
+    <w:rsid w:val="0056601B"/>
     <w:pPr>
-      <w:keepNext/>
       <w:keepLines/>
       <w:spacing w:after="240"/>
       <w:outlineLvl w:val="2"/>
@@ -5460,9 +5674,8 @@
     <w:uiPriority w:val="9"/>
     <w:unhideWhenUsed/>
     <w:qFormat/>
-    <w:rsid w:val="00F26393"/>
+    <w:rsid w:val="0056601B"/>
     <w:pPr>
-      <w:keepNext/>
       <w:keepLines/>
       <w:spacing w:after="0"/>
       <w:outlineLvl w:val="3"/>
@@ -5594,6 +5807,7 @@
   <w:style w:type="paragraph" w:styleId="BodyText">
     <w:name w:val="Body Text"/>
     <w:basedOn w:val="Normal"/>
+    <w:link w:val="BodyTextChar"/>
     <w:qFormat/>
     <w:rsid w:val="0090210A"/>
     <w:pPr>
@@ -5605,7 +5819,7 @@
     <w:basedOn w:val="BodyText"/>
     <w:next w:val="BodyText"/>
     <w:qFormat/>
-    <w:rsid w:val="00E67653"/>
+    <w:rsid w:val="0056601B"/>
   </w:style>
   <w:style w:type="paragraph" w:customStyle="1" w:styleId="Compact">
     <w:name w:val="Compact"/>
@@ -6206,6 +6420,12 @@
     <w:link w:val="Footer"/>
     <w:uiPriority w:val="99"/>
     <w:rsid w:val="00514F25"/>
+  </w:style>
+  <w:style w:type="character" w:customStyle="1" w:styleId="BodyTextChar">
+    <w:name w:val="Body Text Char"/>
+    <w:basedOn w:val="DefaultParagraphFont"/>
+    <w:link w:val="BodyText"/>
+    <w:rsid w:val="0056601B"/>
   </w:style>
 </w:styles>
 </file>

</xml_diff>